<commit_message>
Finalize tej and konfbeszamolo
</commit_message>
<xml_diff>
--- a/efop/03/tej__EFOP_Erzsike_Nagy_Andras_dec.docx
+++ b/efop/03/tej__EFOP_Erzsike_Nagy_Andras_dec.docx
@@ -1,6 +1,6 @@
 
 <file path=word/document.xml><?xml version="1.0" encoding="utf-8"?>
-<w:document xmlns:wpc="http://schemas.microsoft.com/office/word/2010/wordprocessingCanvas" xmlns:cx="http://schemas.microsoft.com/office/drawing/2014/chartex" xmlns:cx1="http://schemas.microsoft.com/office/drawing/2015/9/8/chartex" xmlns:cx2="http://schemas.microsoft.com/office/drawing/2015/10/21/chartex" xmlns:cx3="http://schemas.microsoft.com/office/drawing/2016/5/9/chartex" xmlns:cx4="http://schemas.microsoft.com/office/drawing/2016/5/10/chartex" xmlns:cx5="http://schemas.microsoft.com/office/drawing/2016/5/11/chartex" xmlns:cx6="http://schemas.microsoft.com/office/drawing/2016/5/12/chartex" xmlns:cx7="http://schemas.microsoft.com/office/drawing/2016/5/13/chartex" xmlns:cx8="http://schemas.microsoft.com/office/drawing/2016/5/14/chartex" xmlns:mc="http://schemas.openxmlformats.org/markup-compatibility/2006" xmlns:aink="http://schemas.microsoft.com/office/drawing/2016/ink" xmlns:am3d="http://schemas.microsoft.com/office/drawing/2017/model3d" xmlns:o="urn:schemas-microsoft-com:office:office" xmlns:r="http://schemas.openxmlformats.org/officeDocument/2006/relationships" xmlns:m="http://schemas.openxmlformats.org/officeDocument/2006/math" xmlns:v="urn:schemas-microsoft-com:vml" xmlns:wp14="http://schemas.microsoft.com/office/word/2010/wordprocessingDrawing" xmlns:wp="http://schemas.openxmlformats.org/drawingml/2006/wordprocessingDrawing" xmlns:w10="urn:schemas-microsoft-com:office:word" xmlns:w="http://schemas.openxmlformats.org/wordprocessingml/2006/main" xmlns:w14="http://schemas.microsoft.com/office/word/2010/wordml" xmlns:w15="http://schemas.microsoft.com/office/word/2012/wordml" xmlns:w16cid="http://schemas.microsoft.com/office/word/2016/wordml/cid" xmlns:w16se="http://schemas.microsoft.com/office/word/2015/wordml/symex" xmlns:wpg="http://schemas.microsoft.com/office/word/2010/wordprocessingGroup" xmlns:wpi="http://schemas.microsoft.com/office/word/2010/wordprocessingInk" xmlns:wne="http://schemas.microsoft.com/office/word/2006/wordml" xmlns:wps="http://schemas.microsoft.com/office/word/2010/wordprocessingShape" mc:Ignorable="w14 w15 w16se w16cid wp14">
+<w:document xmlns:wpc="http://schemas.microsoft.com/office/word/2010/wordprocessingCanvas" xmlns:cx="http://schemas.microsoft.com/office/drawing/2014/chartex" xmlns:mc="http://schemas.openxmlformats.org/markup-compatibility/2006" xmlns:o="urn:schemas-microsoft-com:office:office" xmlns:r="http://schemas.openxmlformats.org/officeDocument/2006/relationships" xmlns:m="http://schemas.openxmlformats.org/officeDocument/2006/math" xmlns:v="urn:schemas-microsoft-com:vml" xmlns:wp14="http://schemas.microsoft.com/office/word/2010/wordprocessingDrawing" xmlns:wp="http://schemas.openxmlformats.org/drawingml/2006/wordprocessingDrawing" xmlns:w10="urn:schemas-microsoft-com:office:word" xmlns:w="http://schemas.openxmlformats.org/wordprocessingml/2006/main" xmlns:w14="http://schemas.microsoft.com/office/word/2010/wordml" xmlns:w15="http://schemas.microsoft.com/office/word/2012/wordml" xmlns:w16se="http://schemas.microsoft.com/office/word/2015/wordml/symex" xmlns:wpg="http://schemas.microsoft.com/office/word/2010/wordprocessingGroup" xmlns:wpi="http://schemas.microsoft.com/office/word/2010/wordprocessingInk" xmlns:wne="http://schemas.microsoft.com/office/word/2006/wordml" xmlns:wps="http://schemas.microsoft.com/office/word/2010/wordprocessingShape" mc:Ignorable="w14 w15 w16se wp14">
   <w:body>
     <w:p>
       <w:pPr>
@@ -231,33 +231,15 @@
         <w:t xml:space="preserve">Az ösztöndíjas tevékenység által hozott indikátor és/vagy szakmai elvárás: </w:t>
       </w:r>
       <w:bookmarkStart w:id="0" w:name="_Hlk534965278"/>
-      <w:bookmarkStart w:id="1" w:name="_GoBack"/>
-      <w:r>
-        <w:rPr>
-          <w:rFonts w:ascii="Times New Roman" w:hAnsi="Times New Roman" w:cs="Times New Roman"/>
-          <w:sz w:val="20"/>
-          <w:szCs w:val="20"/>
-        </w:rPr>
-        <w:t>konferenciarészvétel,</w:t>
-      </w:r>
-      <w:r>
-        <w:rPr>
-          <w:rFonts w:ascii="Times New Roman" w:hAnsi="Times New Roman" w:cs="Times New Roman"/>
-          <w:sz w:val="20"/>
-          <w:szCs w:val="20"/>
-        </w:rPr>
-        <w:t xml:space="preserve"> népszerűsítés,</w:t>
-      </w:r>
-      <w:r>
-        <w:rPr>
-          <w:rFonts w:ascii="Times New Roman" w:hAnsi="Times New Roman" w:cs="Times New Roman"/>
-          <w:sz w:val="20"/>
-          <w:szCs w:val="20"/>
-        </w:rPr>
-        <w:t xml:space="preserve"> nyílt forráskódú prototípus</w:t>
+      <w:r>
+        <w:rPr>
+          <w:rFonts w:ascii="Times New Roman" w:hAnsi="Times New Roman" w:cs="Times New Roman"/>
+          <w:sz w:val="20"/>
+          <w:szCs w:val="20"/>
+        </w:rPr>
+        <w:t>konferenciarészvétel, népszerűsítés, nyílt forráskódú prototípus</w:t>
       </w:r>
       <w:bookmarkEnd w:id="0"/>
-      <w:bookmarkEnd w:id="1"/>
     </w:p>
     <w:p>
       <w:pPr>
@@ -267,46 +249,18 @@
           <w:szCs w:val="20"/>
         </w:rPr>
       </w:pPr>
-      <w:proofErr w:type="spellStart"/>
-      <w:r>
-        <w:rPr>
-          <w:rFonts w:ascii="Times New Roman" w:hAnsi="Times New Roman" w:cs="Times New Roman"/>
-          <w:sz w:val="20"/>
-          <w:szCs w:val="20"/>
-        </w:rPr>
-        <w:t>Alprojektvezető</w:t>
-      </w:r>
-      <w:proofErr w:type="spellEnd"/>
-      <w:r>
-        <w:rPr>
-          <w:rFonts w:ascii="Times New Roman" w:hAnsi="Times New Roman" w:cs="Times New Roman"/>
-          <w:sz w:val="20"/>
-          <w:szCs w:val="20"/>
-        </w:rPr>
-        <w:t xml:space="preserve"> neve, aki felel az ösztöndíjas tevékenység végrehajtásáért: Dr. </w:t>
-      </w:r>
-      <w:proofErr w:type="spellStart"/>
-      <w:r>
-        <w:rPr>
-          <w:rFonts w:ascii="Times New Roman" w:hAnsi="Times New Roman" w:cs="Times New Roman"/>
-          <w:sz w:val="20"/>
-          <w:szCs w:val="20"/>
-        </w:rPr>
-        <w:t>Gregorics</w:t>
-      </w:r>
-      <w:proofErr w:type="spellEnd"/>
-      <w:r>
-        <w:rPr>
-          <w:rFonts w:ascii="Times New Roman" w:hAnsi="Times New Roman" w:cs="Times New Roman"/>
-          <w:sz w:val="20"/>
-          <w:szCs w:val="20"/>
-        </w:rPr>
-        <w:t xml:space="preserve"> Tibor</w:t>
+      <w:r>
+        <w:rPr>
+          <w:rFonts w:ascii="Times New Roman" w:hAnsi="Times New Roman" w:cs="Times New Roman"/>
+          <w:sz w:val="20"/>
+          <w:szCs w:val="20"/>
+        </w:rPr>
+        <w:t>Alprojektvezető neve, aki felel az ösztöndíjas tevékenység végrehajtásáért: Dr. Gregorics Tibor</w:t>
       </w:r>
     </w:p>
     <w:tbl>
       <w:tblPr>
-        <w:tblStyle w:val="Rcsostblzat"/>
+        <w:tblStyle w:val="TableGrid"/>
         <w:tblW w:w="9322" w:type="dxa"/>
         <w:tblInd w:w="-5" w:type="dxa"/>
         <w:tblCellMar>
@@ -524,25 +478,7 @@
                 <w:sz w:val="20"/>
                 <w:szCs w:val="20"/>
               </w:rPr>
-              <w:t xml:space="preserve">Nagyobb C++ </w:t>
-            </w:r>
-            <w:proofErr w:type="spellStart"/>
-            <w:r>
-              <w:rPr>
-                <w:rFonts w:ascii="Times New Roman" w:hAnsi="Times New Roman" w:cs="Times New Roman"/>
-                <w:sz w:val="20"/>
-                <w:szCs w:val="20"/>
-              </w:rPr>
-              <w:t>exporter</w:t>
-            </w:r>
-            <w:proofErr w:type="spellEnd"/>
-            <w:r>
-              <w:rPr>
-                <w:rFonts w:ascii="Times New Roman" w:hAnsi="Times New Roman" w:cs="Times New Roman"/>
-                <w:sz w:val="20"/>
-                <w:szCs w:val="20"/>
-              </w:rPr>
-              <w:t xml:space="preserve"> feladatok meghatározása</w:t>
+              <w:t>Nagyobb C++ exporter feladatok meghatározása</w:t>
             </w:r>
           </w:p>
         </w:tc>
@@ -593,7 +529,7 @@
                 <w:sz w:val="20"/>
                 <w:szCs w:val="20"/>
               </w:rPr>
-              <w:t>2018. 11</w:t>
+              <w:t>2018. 12</w:t>
             </w:r>
             <w:r>
               <w:rPr>
@@ -644,43 +580,7 @@
                 <w:sz w:val="20"/>
                 <w:szCs w:val="20"/>
               </w:rPr>
-              <w:t xml:space="preserve">FMU </w:t>
-            </w:r>
-            <w:proofErr w:type="spellStart"/>
-            <w:r>
-              <w:rPr>
-                <w:rFonts w:ascii="Times New Roman" w:hAnsi="Times New Roman" w:cs="Times New Roman"/>
-                <w:sz w:val="20"/>
-                <w:szCs w:val="20"/>
-              </w:rPr>
-              <w:t>exporter</w:t>
-            </w:r>
-            <w:proofErr w:type="spellEnd"/>
-            <w:r>
-              <w:rPr>
-                <w:rFonts w:ascii="Times New Roman" w:hAnsi="Times New Roman" w:cs="Times New Roman"/>
-                <w:sz w:val="20"/>
-                <w:szCs w:val="20"/>
-              </w:rPr>
-              <w:t xml:space="preserve"> </w:t>
-            </w:r>
-            <w:proofErr w:type="spellStart"/>
-            <w:r>
-              <w:rPr>
-                <w:rFonts w:ascii="Times New Roman" w:hAnsi="Times New Roman" w:cs="Times New Roman"/>
-                <w:sz w:val="20"/>
-                <w:szCs w:val="20"/>
-              </w:rPr>
-              <w:t>brach</w:t>
-            </w:r>
-            <w:proofErr w:type="spellEnd"/>
-            <w:r>
-              <w:rPr>
-                <w:rFonts w:ascii="Times New Roman" w:hAnsi="Times New Roman" w:cs="Times New Roman"/>
-                <w:sz w:val="20"/>
-                <w:szCs w:val="20"/>
-              </w:rPr>
-              <w:t xml:space="preserve"> véglegesítése</w:t>
+              <w:t>FMU exporter brach véglegesítése</w:t>
             </w:r>
           </w:p>
         </w:tc>
@@ -731,7 +631,15 @@
                 <w:sz w:val="20"/>
                 <w:szCs w:val="20"/>
               </w:rPr>
-              <w:t>2018. 11. 17-21</w:t>
+              <w:t>2018. 12</w:t>
+            </w:r>
+            <w:r>
+              <w:rPr>
+                <w:rFonts w:ascii="Times New Roman" w:hAnsi="Times New Roman" w:cs="Times New Roman"/>
+                <w:sz w:val="20"/>
+                <w:szCs w:val="20"/>
+              </w:rPr>
+              <w:t>. 17-21</w:t>
             </w:r>
           </w:p>
         </w:tc>
@@ -809,7 +717,17 @@
                 <w:sz w:val="20"/>
                 <w:szCs w:val="20"/>
               </w:rPr>
-              <w:t>2018. 10. 24</w:t>
+              <w:t>2018. 12</w:t>
+            </w:r>
+            <w:bookmarkStart w:id="1" w:name="_GoBack"/>
+            <w:bookmarkEnd w:id="1"/>
+            <w:r>
+              <w:rPr>
+                <w:rFonts w:ascii="Times New Roman" w:hAnsi="Times New Roman" w:cs="Times New Roman"/>
+                <w:sz w:val="20"/>
+                <w:szCs w:val="20"/>
+              </w:rPr>
+              <w:t>. 24</w:t>
             </w:r>
             <w:r>
               <w:rPr>
@@ -852,25 +770,7 @@
                 <w:sz w:val="20"/>
                 <w:szCs w:val="20"/>
               </w:rPr>
-              <w:t xml:space="preserve">Új kihelyezési konfiguráció terv </w:t>
-            </w:r>
-            <w:proofErr w:type="spellStart"/>
-            <w:r>
-              <w:rPr>
-                <w:rFonts w:ascii="Times New Roman" w:hAnsi="Times New Roman" w:cs="Times New Roman"/>
-                <w:sz w:val="20"/>
-                <w:szCs w:val="20"/>
-              </w:rPr>
-              <w:t>prototipizálásának</w:t>
-            </w:r>
-            <w:proofErr w:type="spellEnd"/>
-            <w:r>
-              <w:rPr>
-                <w:rFonts w:ascii="Times New Roman" w:hAnsi="Times New Roman" w:cs="Times New Roman"/>
-                <w:sz w:val="20"/>
-                <w:szCs w:val="20"/>
-              </w:rPr>
-              <w:t xml:space="preserve"> elkezdése </w:t>
+              <w:t xml:space="preserve">Új kihelyezési konfiguráció terv prototipizálásának elkezdése </w:t>
             </w:r>
           </w:p>
         </w:tc>
@@ -1124,7 +1024,7 @@
 </file>
 
 <file path=word/styles.xml><?xml version="1.0" encoding="utf-8"?>
-<w:styles xmlns:mc="http://schemas.openxmlformats.org/markup-compatibility/2006" xmlns:r="http://schemas.openxmlformats.org/officeDocument/2006/relationships" xmlns:w="http://schemas.openxmlformats.org/wordprocessingml/2006/main" xmlns:w14="http://schemas.microsoft.com/office/word/2010/wordml" xmlns:w15="http://schemas.microsoft.com/office/word/2012/wordml" xmlns:w16cid="http://schemas.microsoft.com/office/word/2016/wordml/cid" xmlns:w16se="http://schemas.microsoft.com/office/word/2015/wordml/symex" mc:Ignorable="w14 w15 w16se w16cid">
+<w:styles xmlns:mc="http://schemas.openxmlformats.org/markup-compatibility/2006" xmlns:r="http://schemas.openxmlformats.org/officeDocument/2006/relationships" xmlns:w="http://schemas.openxmlformats.org/wordprocessingml/2006/main" xmlns:w14="http://schemas.microsoft.com/office/word/2010/wordml" xmlns:w15="http://schemas.microsoft.com/office/word/2012/wordml" xmlns:w16se="http://schemas.microsoft.com/office/word/2015/wordml/symex" mc:Ignorable="w14 w15 w16se">
   <w:docDefaults>
     <w:rPrDefault>
       <w:rPr>
@@ -1135,7 +1035,7 @@
     </w:rPrDefault>
     <w:pPrDefault/>
   </w:docDefaults>
-  <w:latentStyles w:defLockedState="0" w:defUIPriority="99" w:defSemiHidden="0" w:defUnhideWhenUsed="0" w:defQFormat="0" w:count="375">
+  <w:latentStyles w:defLockedState="0" w:defUIPriority="99" w:defSemiHidden="0" w:defUnhideWhenUsed="0" w:defQFormat="0" w:count="371">
     <w:lsdException w:name="Normal" w:uiPriority="0" w:qFormat="1"/>
     <w:lsdException w:name="heading 1" w:uiPriority="9" w:qFormat="1"/>
     <w:lsdException w:name="heading 2" w:semiHidden="1" w:uiPriority="9" w:unhideWhenUsed="1" w:qFormat="1"/>
@@ -1507,12 +1407,8 @@
     <w:lsdException w:name="List Table 5 Dark Accent 6" w:uiPriority="50"/>
     <w:lsdException w:name="List Table 6 Colorful Accent 6" w:uiPriority="51"/>
     <w:lsdException w:name="List Table 7 Colorful Accent 6" w:uiPriority="52"/>
-    <w:lsdException w:name="Mention" w:semiHidden="1" w:unhideWhenUsed="1"/>
-    <w:lsdException w:name="Smart Hyperlink" w:semiHidden="1" w:unhideWhenUsed="1"/>
-    <w:lsdException w:name="Hashtag" w:semiHidden="1" w:unhideWhenUsed="1"/>
-    <w:lsdException w:name="Unresolved Mention" w:semiHidden="1" w:unhideWhenUsed="1"/>
   </w:latentStyles>
-  <w:style w:type="paragraph" w:default="1" w:styleId="Norml">
+  <w:style w:type="paragraph" w:default="1" w:styleId="Normal">
     <w:name w:val="Normal"/>
     <w:qFormat/>
     <w:pPr>
@@ -1523,13 +1419,13 @@
       <w:sz w:val="22"/>
     </w:rPr>
   </w:style>
-  <w:style w:type="character" w:default="1" w:styleId="Bekezdsalapbettpusa">
+  <w:style w:type="character" w:default="1" w:styleId="DefaultParagraphFont">
     <w:name w:val="Default Paragraph Font"/>
     <w:uiPriority w:val="1"/>
     <w:semiHidden/>
     <w:unhideWhenUsed/>
   </w:style>
-  <w:style w:type="table" w:default="1" w:styleId="Normltblzat">
+  <w:style w:type="table" w:default="1" w:styleId="TableNormal">
     <w:name w:val="Normal Table"/>
     <w:uiPriority w:val="99"/>
     <w:semiHidden/>
@@ -1544,16 +1440,16 @@
       </w:tblCellMar>
     </w:tblPr>
   </w:style>
-  <w:style w:type="numbering" w:default="1" w:styleId="Nemlista">
+  <w:style w:type="numbering" w:default="1" w:styleId="NoList">
     <w:name w:val="No List"/>
     <w:uiPriority w:val="99"/>
     <w:semiHidden/>
     <w:unhideWhenUsed/>
   </w:style>
-  <w:style w:type="character" w:customStyle="1" w:styleId="BuborkszvegChar">
-    <w:name w:val="Buborékszöveg Char"/>
-    <w:basedOn w:val="Bekezdsalapbettpusa"/>
-    <w:link w:val="Buborkszveg"/>
+  <w:style w:type="character" w:customStyle="1" w:styleId="BalloonTextChar">
+    <w:name w:val="Balloon Text Char"/>
+    <w:basedOn w:val="DefaultParagraphFont"/>
+    <w:link w:val="BalloonText"/>
     <w:uiPriority w:val="99"/>
     <w:semiHidden/>
     <w:qFormat/>
@@ -1564,9 +1460,9 @@
       <w:szCs w:val="16"/>
     </w:rPr>
   </w:style>
-  <w:style w:type="character" w:styleId="Jegyzethivatkozs">
+  <w:style w:type="character" w:styleId="CommentReference">
     <w:name w:val="annotation reference"/>
-    <w:basedOn w:val="Bekezdsalapbettpusa"/>
+    <w:basedOn w:val="DefaultParagraphFont"/>
     <w:uiPriority w:val="99"/>
     <w:semiHidden/>
     <w:unhideWhenUsed/>
@@ -1577,10 +1473,10 @@
       <w:szCs w:val="16"/>
     </w:rPr>
   </w:style>
-  <w:style w:type="character" w:customStyle="1" w:styleId="JegyzetszvegChar">
-    <w:name w:val="Jegyzetszöveg Char"/>
-    <w:basedOn w:val="Bekezdsalapbettpusa"/>
-    <w:link w:val="Jegyzetszveg"/>
+  <w:style w:type="character" w:customStyle="1" w:styleId="CommentTextChar">
+    <w:name w:val="Comment Text Char"/>
+    <w:basedOn w:val="DefaultParagraphFont"/>
+    <w:link w:val="CommentText"/>
     <w:uiPriority w:val="99"/>
     <w:semiHidden/>
     <w:qFormat/>
@@ -1590,10 +1486,10 @@
       <w:szCs w:val="20"/>
     </w:rPr>
   </w:style>
-  <w:style w:type="character" w:customStyle="1" w:styleId="MegjegyzstrgyaChar">
-    <w:name w:val="Megjegyzés tárgya Char"/>
-    <w:basedOn w:val="JegyzetszvegChar"/>
-    <w:link w:val="Megjegyzstrgya"/>
+  <w:style w:type="character" w:customStyle="1" w:styleId="CommentSubjectChar">
+    <w:name w:val="Comment Subject Char"/>
+    <w:basedOn w:val="CommentTextChar"/>
+    <w:link w:val="CommentSubject"/>
     <w:uiPriority w:val="99"/>
     <w:semiHidden/>
     <w:qFormat/>
@@ -1605,7 +1501,7 @@
       <w:szCs w:val="20"/>
     </w:rPr>
   </w:style>
-  <w:style w:type="character" w:styleId="Lbjegyzet-hivatkozs">
+  <w:style w:type="character" w:styleId="FootnoteReference">
     <w:name w:val="footnote reference"/>
     <w:qFormat/>
     <w:rsid w:val="00DB389C"/>
@@ -1613,10 +1509,10 @@
       <w:vertAlign w:val="superscript"/>
     </w:rPr>
   </w:style>
-  <w:style w:type="character" w:customStyle="1" w:styleId="SzvegtrzsChar">
-    <w:name w:val="Szövegtörzs Char"/>
-    <w:basedOn w:val="Bekezdsalapbettpusa"/>
-    <w:link w:val="Szvegtrzs"/>
+  <w:style w:type="character" w:customStyle="1" w:styleId="BodyTextChar">
+    <w:name w:val="Body Text Char"/>
+    <w:basedOn w:val="DefaultParagraphFont"/>
+    <w:link w:val="BodyText"/>
     <w:qFormat/>
     <w:rsid w:val="00DB389C"/>
     <w:rPr>
@@ -1628,10 +1524,10 @@
       <w:lang w:eastAsia="hu-HU"/>
     </w:rPr>
   </w:style>
-  <w:style w:type="character" w:customStyle="1" w:styleId="LbjegyzetszvegChar">
-    <w:name w:val="Lábjegyzetszöveg Char"/>
-    <w:basedOn w:val="Bekezdsalapbettpusa"/>
-    <w:link w:val="Lbjegyzetszveg"/>
+  <w:style w:type="character" w:customStyle="1" w:styleId="FootnoteTextChar">
+    <w:name w:val="Footnote Text Char"/>
+    <w:basedOn w:val="DefaultParagraphFont"/>
+    <w:link w:val="FootnoteText"/>
     <w:qFormat/>
     <w:rsid w:val="00DB389C"/>
     <w:rPr>
@@ -1646,10 +1542,10 @@
     <w:qFormat/>
     <w:rsid w:val="00DB389C"/>
   </w:style>
-  <w:style w:type="character" w:customStyle="1" w:styleId="AlcmChar">
-    <w:name w:val="Alcím Char"/>
-    <w:basedOn w:val="Bekezdsalapbettpusa"/>
-    <w:link w:val="Alcm"/>
+  <w:style w:type="character" w:customStyle="1" w:styleId="SubtitleChar">
+    <w:name w:val="Subtitle Char"/>
+    <w:basedOn w:val="DefaultParagraphFont"/>
+    <w:link w:val="Subtitle"/>
     <w:qFormat/>
     <w:rsid w:val="00DB389C"/>
     <w:rPr>
@@ -1660,10 +1556,10 @@
       <w:lang w:val="en-GB" w:eastAsia="zh-CN" w:bidi="hi-IN"/>
     </w:rPr>
   </w:style>
-  <w:style w:type="character" w:customStyle="1" w:styleId="MegszltsChar">
-    <w:name w:val="Megszólítás Char"/>
-    <w:basedOn w:val="Bekezdsalapbettpusa"/>
-    <w:link w:val="Megszlts"/>
+  <w:style w:type="character" w:customStyle="1" w:styleId="SalutationChar">
+    <w:name w:val="Salutation Char"/>
+    <w:basedOn w:val="DefaultParagraphFont"/>
+    <w:link w:val="Salutation"/>
     <w:qFormat/>
     <w:rsid w:val="00DB389C"/>
     <w:rPr>
@@ -1689,8 +1585,8 @@
   </w:style>
   <w:style w:type="paragraph" w:customStyle="1" w:styleId="Heading">
     <w:name w:val="Heading"/>
-    <w:basedOn w:val="Norml"/>
-    <w:next w:val="Szvegtrzs"/>
+    <w:basedOn w:val="Normal"/>
+    <w:next w:val="BodyText"/>
     <w:qFormat/>
     <w:pPr>
       <w:keepNext/>
@@ -1702,10 +1598,10 @@
       <w:szCs w:val="28"/>
     </w:rPr>
   </w:style>
-  <w:style w:type="paragraph" w:styleId="Szvegtrzs">
+  <w:style w:type="paragraph" w:styleId="BodyText">
     <w:name w:val="Body Text"/>
-    <w:basedOn w:val="Norml"/>
-    <w:link w:val="SzvegtrzsChar"/>
+    <w:basedOn w:val="Normal"/>
+    <w:link w:val="BodyTextChar"/>
     <w:rsid w:val="00DB389C"/>
     <w:pPr>
       <w:overflowPunct w:val="0"/>
@@ -1722,16 +1618,16 @@
       <w:lang w:eastAsia="hu-HU"/>
     </w:rPr>
   </w:style>
-  <w:style w:type="paragraph" w:styleId="Lista">
+  <w:style w:type="paragraph" w:styleId="List">
     <w:name w:val="List"/>
-    <w:basedOn w:val="Szvegtrzs"/>
+    <w:basedOn w:val="BodyText"/>
     <w:rPr>
       <w:rFonts w:cs="Lohit Devanagari"/>
     </w:rPr>
   </w:style>
-  <w:style w:type="paragraph" w:styleId="Kpalrs">
+  <w:style w:type="paragraph" w:styleId="Caption">
     <w:name w:val="caption"/>
-    <w:basedOn w:val="Norml"/>
+    <w:basedOn w:val="Normal"/>
     <w:qFormat/>
     <w:pPr>
       <w:suppressLineNumbers/>
@@ -1747,7 +1643,7 @@
   </w:style>
   <w:style w:type="paragraph" w:customStyle="1" w:styleId="Index">
     <w:name w:val="Index"/>
-    <w:basedOn w:val="Norml"/>
+    <w:basedOn w:val="Normal"/>
     <w:qFormat/>
     <w:pPr>
       <w:suppressLineNumbers/>
@@ -1756,10 +1652,10 @@
       <w:rFonts w:cs="Lohit Devanagari"/>
     </w:rPr>
   </w:style>
-  <w:style w:type="paragraph" w:styleId="Buborkszveg">
+  <w:style w:type="paragraph" w:styleId="BalloonText">
     <w:name w:val="Balloon Text"/>
-    <w:basedOn w:val="Norml"/>
-    <w:link w:val="BuborkszvegChar"/>
+    <w:basedOn w:val="Normal"/>
+    <w:link w:val="BalloonTextChar"/>
     <w:uiPriority w:val="99"/>
     <w:semiHidden/>
     <w:unhideWhenUsed/>
@@ -1774,10 +1670,10 @@
       <w:szCs w:val="16"/>
     </w:rPr>
   </w:style>
-  <w:style w:type="paragraph" w:styleId="Jegyzetszveg">
+  <w:style w:type="paragraph" w:styleId="CommentText">
     <w:name w:val="annotation text"/>
-    <w:basedOn w:val="Norml"/>
-    <w:link w:val="JegyzetszvegChar"/>
+    <w:basedOn w:val="Normal"/>
+    <w:link w:val="CommentTextChar"/>
     <w:uiPriority w:val="99"/>
     <w:semiHidden/>
     <w:unhideWhenUsed/>
@@ -1791,10 +1687,10 @@
       <w:szCs w:val="20"/>
     </w:rPr>
   </w:style>
-  <w:style w:type="paragraph" w:styleId="Megjegyzstrgya">
+  <w:style w:type="paragraph" w:styleId="CommentSubject">
     <w:name w:val="annotation subject"/>
-    <w:basedOn w:val="Jegyzetszveg"/>
-    <w:link w:val="MegjegyzstrgyaChar"/>
+    <w:basedOn w:val="CommentText"/>
+    <w:link w:val="CommentSubjectChar"/>
     <w:uiPriority w:val="99"/>
     <w:semiHidden/>
     <w:unhideWhenUsed/>
@@ -1805,10 +1701,10 @@
       <w:bCs/>
     </w:rPr>
   </w:style>
-  <w:style w:type="paragraph" w:styleId="Lbjegyzetszveg">
+  <w:style w:type="paragraph" w:styleId="FootnoteText">
     <w:name w:val="footnote text"/>
-    <w:basedOn w:val="Norml"/>
-    <w:link w:val="LbjegyzetszvegChar"/>
+    <w:basedOn w:val="Normal"/>
+    <w:link w:val="FootnoteTextChar"/>
     <w:qFormat/>
     <w:rsid w:val="00DB389C"/>
     <w:pPr>
@@ -1822,10 +1718,10 @@
       <w:lang w:eastAsia="hu-HU"/>
     </w:rPr>
   </w:style>
-  <w:style w:type="paragraph" w:styleId="Alcm">
+  <w:style w:type="paragraph" w:styleId="Subtitle">
     <w:name w:val="Subtitle"/>
-    <w:basedOn w:val="Norml"/>
-    <w:link w:val="AlcmChar"/>
+    <w:basedOn w:val="Normal"/>
+    <w:link w:val="SubtitleChar"/>
     <w:qFormat/>
     <w:rsid w:val="00DB389C"/>
     <w:pPr>
@@ -1843,10 +1739,10 @@
       <w:lang w:val="en-GB" w:eastAsia="zh-CN" w:bidi="hi-IN"/>
     </w:rPr>
   </w:style>
-  <w:style w:type="paragraph" w:styleId="Megszlts">
+  <w:style w:type="paragraph" w:styleId="Salutation">
     <w:name w:val="Salutation"/>
-    <w:basedOn w:val="Norml"/>
-    <w:link w:val="MegszltsChar"/>
+    <w:basedOn w:val="Normal"/>
+    <w:link w:val="SalutationChar"/>
     <w:rsid w:val="00DB389C"/>
     <w:pPr>
       <w:widowControl w:val="0"/>
@@ -1864,7 +1760,7 @@
   </w:style>
   <w:style w:type="paragraph" w:customStyle="1" w:styleId="bekezds">
     <w:name w:val="bekezdés"/>
-    <w:basedOn w:val="Norml"/>
+    <w:basedOn w:val="Normal"/>
     <w:autoRedefine/>
     <w:qFormat/>
     <w:rsid w:val="009125BA"/>
@@ -1885,9 +1781,9 @@
       <w:lang w:val="en-US" w:eastAsia="hu-HU"/>
     </w:rPr>
   </w:style>
-  <w:style w:type="table" w:styleId="Rcsostblzat">
+  <w:style w:type="table" w:styleId="TableGrid">
     <w:name w:val="Table Grid"/>
-    <w:basedOn w:val="Normltblzat"/>
+    <w:basedOn w:val="TableNormal"/>
     <w:uiPriority w:val="59"/>
     <w:rsid w:val="004E37E1"/>
     <w:tblPr>
@@ -2194,7 +2090,7 @@
 </file>
 
 <file path=customXml/itemProps1.xml><?xml version="1.0" encoding="utf-8"?>
-<ds:datastoreItem xmlns:ds="http://schemas.openxmlformats.org/officeDocument/2006/customXml" ds:itemID="{DA41AF78-8251-4369-B814-618E096EE12D}">
+<ds:datastoreItem xmlns:ds="http://schemas.openxmlformats.org/officeDocument/2006/customXml" ds:itemID="{42E18A14-9D82-4D63-AE8E-DB21FF668C28}">
   <ds:schemaRefs>
     <ds:schemaRef ds:uri="http://schemas.openxmlformats.org/officeDocument/2006/bibliography"/>
   </ds:schemaRefs>

</xml_diff>